<commit_message>
added intext reference to figure 4
</commit_message>
<xml_diff>
--- a/Manuscript/manuscriptV3.71docx.docx
+++ b/Manuscript/manuscriptV3.71docx.docx
@@ -6,6 +6,7 @@
       <w:pPr>
         <w:pStyle w:val="Heading1"/>
         <w:spacing w:line="480" w:lineRule="auto"/>
+        <w:jc w:val="center"/>
         <w:rPr>
           <w:szCs w:val="24"/>
         </w:rPr>
@@ -45,6 +46,73 @@
           <w:szCs w:val="24"/>
         </w:rPr>
       </w:pPr>
+    </w:p>
+    <w:p>
+      <w:pPr>
+        <w:pStyle w:val="Heading1"/>
+        <w:spacing w:line="240" w:lineRule="auto"/>
+        <w:rPr>
+          <w:b w:val="0"/>
+          <w:bCs/>
+          <w:szCs w:val="24"/>
+        </w:rPr>
+      </w:pPr>
+      <w:r>
+        <w:rPr>
+          <w:b w:val="0"/>
+          <w:bCs/>
+          <w:szCs w:val="24"/>
+        </w:rPr>
+        <w:t xml:space="preserve">Emma K. Chandler, Department of Biological Sciences, </w:t>
+      </w:r>
+      <w:r>
+        <w:rPr>
+          <w:b w:val="0"/>
+          <w:bCs/>
+          <w:szCs w:val="24"/>
+        </w:rPr>
+        <w:t>Dept. 2715, North Dakota State University, PO Box 6050, Fargo, ND 58108-6050</w:t>
+      </w:r>
+    </w:p>
+    <w:p>
+      <w:r>
+        <w:t xml:space="preserve">Steven E. Travers, </w:t>
+      </w:r>
+      <w:r>
+        <w:t>Department of Biological Sciences, Dept. 2715, North Dakota State University, PO Box 6050, Fargo, ND 58108-6050</w:t>
+      </w:r>
+      <w:r>
+        <w:t xml:space="preserve"> (Corresponding author), </w:t>
+      </w:r>
+      <w:hyperlink r:id="rId7" w:history="1">
+        <w:r>
+          <w:rPr>
+            <w:rStyle w:val="Hyperlink"/>
+          </w:rPr>
+          <w:t>steven.travers@ndsu.edu</w:t>
+        </w:r>
+      </w:hyperlink>
+      <w:r>
+        <w:t xml:space="preserve">, </w:t>
+      </w:r>
+    </w:p>
+    <w:p>
+      <w:pPr>
+        <w:pStyle w:val="Heading1"/>
+        <w:spacing w:line="480" w:lineRule="auto"/>
+        <w:rPr>
+          <w:szCs w:val="24"/>
+        </w:rPr>
+      </w:pPr>
+    </w:p>
+    <w:p>
+      <w:pPr>
+        <w:pStyle w:val="Heading1"/>
+        <w:spacing w:line="480" w:lineRule="auto"/>
+        <w:rPr>
+          <w:szCs w:val="24"/>
+        </w:rPr>
+      </w:pPr>
       <w:r>
         <w:rPr>
           <w:szCs w:val="24"/>
@@ -125,12 +193,31 @@
           <w:bCs/>
           <w:szCs w:val="24"/>
         </w:rPr>
-        <w:t>Abstract</w:t>
+        <w:br w:type="page"/>
       </w:r>
     </w:p>
     <w:p>
       <w:pPr>
         <w:rPr>
+          <w:b/>
+          <w:bCs/>
+          <w:szCs w:val="24"/>
+        </w:rPr>
+      </w:pPr>
+      <w:bookmarkStart w:id="0" w:name="_Hlk68869165"/>
+      <w:r>
+        <w:rPr>
+          <w:b/>
+          <w:bCs/>
+          <w:szCs w:val="24"/>
+        </w:rPr>
+        <w:lastRenderedPageBreak/>
+        <w:t>Abstract</w:t>
+      </w:r>
+    </w:p>
+    <w:p>
+      <w:pPr>
+        <w:rPr>
           <w:szCs w:val="24"/>
         </w:rPr>
       </w:pPr>
@@ -169,7 +256,7 @@
         </w:rPr>
         <w:t xml:space="preserve">The exception is relationships between snowpack and early flowering in alpine environments, whereby the timing of flowering herbs has shown strong associations with winter precipitation amounts and the timing of snowmelt. Based on the results of alpine studies, we hypothesized that populations of plants in northern latitudes, characterized by strong seasonality and winter snowfall would similarly demonstrate significant effects of the timing of snowmelt on flowering phenology. </w:t>
       </w:r>
-      <w:bookmarkStart w:id="0" w:name="_Hlk67210380"/>
+      <w:bookmarkStart w:id="1" w:name="_Hlk67210380"/>
       <w:r>
         <w:rPr>
           <w:sz w:val="24"/>
@@ -200,6 +287,7 @@
       </w:r>
     </w:p>
     <w:bookmarkEnd w:id="0"/>
+    <w:bookmarkEnd w:id="1"/>
     <w:p>
       <w:pPr>
         <w:pStyle w:val="Heading1"/>
@@ -217,6 +305,7 @@
           <w:szCs w:val="24"/>
         </w:rPr>
       </w:pPr>
+      <w:bookmarkStart w:id="2" w:name="_Hlk68868185"/>
       <w:r>
         <w:rPr>
           <w:szCs w:val="24"/>
@@ -942,6 +1031,7 @@
           <w:sz w:val="24"/>
           <w:szCs w:val="24"/>
         </w:rPr>
+        <w:lastRenderedPageBreak/>
         <w:fldChar w:fldCharType="begin"/>
       </w:r>
       <w:r>
@@ -1243,7 +1333,6 @@
         <w:spacing w:line="480" w:lineRule="auto"/>
         <w:ind w:firstLine="360"/>
         <w:rPr>
-          <w:del w:id="1" w:author="Emma Chandler" w:date="2021-03-21T10:18:00Z"/>
           <w:sz w:val="24"/>
           <w:szCs w:val="24"/>
         </w:rPr>
@@ -1295,15 +1384,7 @@
           <w:sz w:val="24"/>
           <w:szCs w:val="24"/>
         </w:rPr>
-        <w:t xml:space="preserve">prairies of the </w:t>
-      </w:r>
-      <w:r>
-        <w:rPr>
-          <w:sz w:val="24"/>
-          <w:szCs w:val="24"/>
-        </w:rPr>
-        <w:lastRenderedPageBreak/>
-        <w:t>Pacific Northwest</w:t>
+        <w:t>prairies of the Pacific Northwest</w:t>
       </w:r>
       <w:r>
         <w:rPr>
@@ -1556,6 +1637,90 @@
           <w:szCs w:val="24"/>
         </w:rPr>
         <w:t xml:space="preserve">In the northern plains, where winters can be relatively long and harsh, changes in precipitation have the potential to influence plants primarily as snow. </w:t>
+      </w:r>
+      <w:r>
+        <w:rPr>
+          <w:sz w:val="24"/>
+          <w:szCs w:val="24"/>
+        </w:rPr>
+        <w:t>Snow could affect flowering phenology in several ways</w:t>
+      </w:r>
+      <w:r>
+        <w:rPr>
+          <w:sz w:val="24"/>
+          <w:szCs w:val="24"/>
+        </w:rPr>
+        <w:t xml:space="preserve">. During bud emergence, snow cover decreases the amount of sunlight plants receive but also insulates buds from frost events. </w:t>
+      </w:r>
+      <w:r>
+        <w:rPr>
+          <w:sz w:val="24"/>
+          <w:szCs w:val="24"/>
+        </w:rPr>
+        <w:t>W</w:t>
+      </w:r>
+      <w:r>
+        <w:rPr>
+          <w:sz w:val="24"/>
+          <w:szCs w:val="24"/>
+        </w:rPr>
+        <w:t>hen</w:t>
+      </w:r>
+      <w:r>
+        <w:rPr>
+          <w:sz w:val="24"/>
+          <w:szCs w:val="24"/>
+        </w:rPr>
+        <w:t xml:space="preserve"> snow melt</w:t>
+      </w:r>
+      <w:r>
+        <w:rPr>
+          <w:sz w:val="24"/>
+          <w:szCs w:val="24"/>
+        </w:rPr>
+        <w:t>s</w:t>
+      </w:r>
+      <w:r>
+        <w:rPr>
+          <w:sz w:val="24"/>
+          <w:szCs w:val="24"/>
+        </w:rPr>
+        <w:t>,</w:t>
+      </w:r>
+      <w:r>
+        <w:rPr>
+          <w:sz w:val="24"/>
+          <w:szCs w:val="24"/>
+        </w:rPr>
+        <w:t xml:space="preserve"> soil temperature should increase quickly promoting plant growth. </w:t>
+      </w:r>
+      <w:r>
+        <w:rPr>
+          <w:sz w:val="24"/>
+          <w:szCs w:val="24"/>
+        </w:rPr>
+        <w:t>Additionally</w:t>
+      </w:r>
+      <w:r>
+        <w:rPr>
+          <w:sz w:val="24"/>
+          <w:szCs w:val="24"/>
+        </w:rPr>
+        <w:t>, s</w:t>
+      </w:r>
+      <w:r>
+        <w:rPr>
+          <w:sz w:val="24"/>
+          <w:szCs w:val="24"/>
+        </w:rPr>
+        <w:t>ubstantial amounts of moisture are released into the soil and supply plants well into the summer.</w:t>
+      </w:r>
+      <w:r>
+        <w:rPr>
+          <w:sz w:val="24"/>
+          <w:szCs w:val="24"/>
+        </w:rPr>
+        <w:t xml:space="preserve"> </w:t>
       </w:r>
     </w:p>
     <w:p>
@@ -1572,77 +1737,65 @@
           <w:sz w:val="24"/>
           <w:szCs w:val="24"/>
         </w:rPr>
-        <w:t>Snow could affect flowering phenology in several ways</w:t>
-      </w:r>
-      <w:r>
-        <w:rPr>
-          <w:sz w:val="24"/>
-          <w:szCs w:val="24"/>
-        </w:rPr>
-        <w:t xml:space="preserve">. During bud emergence, snow cover decreases the amount of sunlight plants receive but also insulates buds from frost events. </w:t>
-      </w:r>
-      <w:r>
-        <w:rPr>
-          <w:sz w:val="24"/>
-          <w:szCs w:val="24"/>
-        </w:rPr>
-        <w:t>W</w:t>
-      </w:r>
-      <w:r>
-        <w:rPr>
-          <w:sz w:val="24"/>
-          <w:szCs w:val="24"/>
-        </w:rPr>
-        <w:t>hen</w:t>
-      </w:r>
-      <w:r>
-        <w:rPr>
-          <w:sz w:val="24"/>
-          <w:szCs w:val="24"/>
-        </w:rPr>
-        <w:t xml:space="preserve"> snow melt</w:t>
-      </w:r>
-      <w:r>
-        <w:rPr>
-          <w:sz w:val="24"/>
-          <w:szCs w:val="24"/>
-        </w:rPr>
-        <w:t>s</w:t>
-      </w:r>
-      <w:r>
-        <w:rPr>
-          <w:sz w:val="24"/>
-          <w:szCs w:val="24"/>
-        </w:rPr>
-        <w:t>,</w:t>
-      </w:r>
-      <w:r>
-        <w:rPr>
-          <w:sz w:val="24"/>
-          <w:szCs w:val="24"/>
-        </w:rPr>
-        <w:t xml:space="preserve"> soil temperature should increase quickly promoting plant growth. </w:t>
-      </w:r>
-      <w:r>
-        <w:rPr>
-          <w:sz w:val="24"/>
-          <w:szCs w:val="24"/>
-        </w:rPr>
-        <w:t>Additionally</w:t>
-      </w:r>
-      <w:r>
-        <w:rPr>
-          <w:sz w:val="24"/>
-          <w:szCs w:val="24"/>
-        </w:rPr>
-        <w:t>, s</w:t>
-      </w:r>
-      <w:r>
-        <w:rPr>
-          <w:sz w:val="24"/>
-          <w:szCs w:val="24"/>
-        </w:rPr>
-        <w:t>ubstantial amounts of moisture are released into the soil and supply plants well into the summer.</w:t>
+        <w:lastRenderedPageBreak/>
+        <w:t xml:space="preserve">Snowpack </w:t>
+      </w:r>
+      <w:r>
+        <w:rPr>
+          <w:sz w:val="24"/>
+          <w:szCs w:val="24"/>
+        </w:rPr>
+        <w:t xml:space="preserve">has been found to </w:t>
+      </w:r>
+      <w:r>
+        <w:rPr>
+          <w:sz w:val="24"/>
+          <w:szCs w:val="24"/>
+        </w:rPr>
+        <w:t>alter flowering phenology in montane and tundra species</w:t>
+      </w:r>
+      <w:r>
+        <w:rPr>
+          <w:sz w:val="24"/>
+          <w:szCs w:val="24"/>
+        </w:rPr>
+        <w:t xml:space="preserve">. Inouye et al. </w:t>
+      </w:r>
+      <w:r>
+        <w:rPr>
+          <w:sz w:val="24"/>
+          <w:szCs w:val="24"/>
+        </w:rPr>
+        <w:fldChar w:fldCharType="begin"/>
+      </w:r>
+      <w:r>
+        <w:rPr>
+          <w:sz w:val="24"/>
+          <w:szCs w:val="24"/>
+        </w:rPr>
+        <w:instrText xml:space="preserve"> ADDIN EN.CITE &lt;EndNote&gt;&lt;Cite ExcludeAuth="1"&gt;&lt;Author&gt;Inouye&lt;/Author&gt;&lt;Year&gt;2002&lt;/Year&gt;&lt;IDText&gt;Variation in timing and abundance of flowering by Delphinium barbeyi Huth (Ranunculaceae): the roles of snowpack, frost, and La Nina, in the context of climate change&lt;/IDText&gt;&lt;DisplayText&gt;(2002)&lt;/DisplayText&gt;&lt;record&gt;&lt;keywords&gt;&lt;keyword&gt;phenology&lt;/keyword&gt;&lt;/keywords&gt;&lt;titles&gt;&lt;title&gt;Variation in timing and abundance of flowering by Delphinium barbeyi Huth (Ranunculaceae): the roles of snowpack, frost, and La Nina, in the context of climate change&lt;/title&gt;&lt;secondary-title&gt;Oecologia&lt;/secondary-title&gt;&lt;/titles&gt;&lt;pages&gt;543-550&lt;/pages&gt;&lt;contributors&gt;&lt;authors&gt;&lt;author&gt;Inouye, David W.&lt;/author&gt;&lt;author&gt;Morales, Manuel A.&lt;/author&gt;&lt;author&gt;Dodge, Gary J.&lt;/author&gt;&lt;/authors&gt;&lt;/contributors&gt;&lt;added-date format="utc"&gt;0&lt;/added-date&gt;&lt;ref-type name="Journal Article"&gt;17&lt;/ref-type&gt;&lt;dates&gt;&lt;year&gt;2002&lt;/year&gt;&lt;/dates&gt;&lt;rec-number&gt;34&lt;/rec-number&gt;&lt;last-updated-date format="utc"&gt;1600740852&lt;/last-updated-date&gt;&lt;volume&gt;130&lt;/volume&gt;&lt;/record&gt;&lt;/Cite&gt;&lt;/EndNote&gt;</w:instrText>
+      </w:r>
+      <w:r>
+        <w:rPr>
+          <w:sz w:val="24"/>
+          <w:szCs w:val="24"/>
+        </w:rPr>
+        <w:fldChar w:fldCharType="separate"/>
+      </w:r>
+      <w:r>
+        <w:rPr>
+          <w:noProof/>
+          <w:sz w:val="24"/>
+          <w:szCs w:val="24"/>
+        </w:rPr>
+        <w:t>(2002)</w:t>
+      </w:r>
+      <w:r>
+        <w:rPr>
+          <w:sz w:val="24"/>
+          <w:szCs w:val="24"/>
+        </w:rPr>
+        <w:fldChar w:fldCharType="end"/>
       </w:r>
       <w:r>
         <w:rPr>
@@ -1650,6 +1803,196 @@
           <w:szCs w:val="24"/>
         </w:rPr>
         <w:t xml:space="preserve"> </w:t>
+      </w:r>
+      <w:r>
+        <w:rPr>
+          <w:sz w:val="24"/>
+          <w:szCs w:val="24"/>
+        </w:rPr>
+        <w:t>foun</w:t>
+      </w:r>
+      <w:r>
+        <w:rPr>
+          <w:sz w:val="24"/>
+          <w:szCs w:val="24"/>
+        </w:rPr>
+        <w:t xml:space="preserve">d a significant correlation between </w:t>
+      </w:r>
+      <w:r>
+        <w:rPr>
+          <w:sz w:val="24"/>
+          <w:szCs w:val="24"/>
+        </w:rPr>
+        <w:t>date of first</w:t>
+      </w:r>
+      <w:r>
+        <w:rPr>
+          <w:sz w:val="24"/>
+          <w:szCs w:val="24"/>
+        </w:rPr>
+        <w:t xml:space="preserve"> bare ground and date of first flowering for </w:t>
+      </w:r>
+      <w:r>
+        <w:rPr>
+          <w:i/>
+          <w:iCs/>
+          <w:sz w:val="24"/>
+          <w:szCs w:val="24"/>
+        </w:rPr>
+        <w:t xml:space="preserve">Delphinium </w:t>
+      </w:r>
+      <w:proofErr w:type="spellStart"/>
+      <w:r>
+        <w:rPr>
+          <w:i/>
+          <w:iCs/>
+          <w:sz w:val="24"/>
+          <w:szCs w:val="24"/>
+        </w:rPr>
+        <w:t>barbeyi</w:t>
+      </w:r>
+      <w:proofErr w:type="spellEnd"/>
+      <w:r>
+        <w:rPr>
+          <w:sz w:val="24"/>
+          <w:szCs w:val="24"/>
+        </w:rPr>
+        <w:t>, a subalpine species.</w:t>
+      </w:r>
+      <w:r>
+        <w:rPr>
+          <w:sz w:val="24"/>
+          <w:szCs w:val="24"/>
+        </w:rPr>
+        <w:t xml:space="preserve"> </w:t>
+      </w:r>
+      <w:r>
+        <w:rPr>
+          <w:sz w:val="24"/>
+          <w:szCs w:val="24"/>
+        </w:rPr>
+        <w:t>Similarly, Sherwood et al. (2017) found advanced emergence, bud break, and flowering in a montane forb when snowpack was reduced. However, the snow removal treatment also resulted in increased frost damage among buds due to the lack of insulation from snow and freezing night temperatures</w:t>
+      </w:r>
+      <w:r>
+        <w:rPr>
+          <w:sz w:val="24"/>
+          <w:szCs w:val="24"/>
+        </w:rPr>
+        <w:t xml:space="preserve"> </w:t>
+      </w:r>
+      <w:r>
+        <w:rPr>
+          <w:sz w:val="24"/>
+          <w:szCs w:val="24"/>
+        </w:rPr>
+        <w:fldChar w:fldCharType="begin"/>
+      </w:r>
+      <w:r>
+        <w:rPr>
+          <w:sz w:val="24"/>
+          <w:szCs w:val="24"/>
+        </w:rPr>
+        <w:instrText xml:space="preserve"> ADDIN EN.CITE &lt;EndNote&gt;&lt;Cite&gt;&lt;Author&gt;Sherwood&lt;/Author&gt;&lt;Year&gt;2017&lt;/Year&gt;&lt;IDText&gt;Effects of experimentally reduced snowpack and passive warming on montane meadow plant phenology and floral resources&lt;/IDText&gt;&lt;DisplayText&gt;(Sherwood et al. 2017)&lt;/DisplayText&gt;&lt;record&gt;&lt;dates&gt;&lt;pub-dates&gt;&lt;date&gt;Mar&lt;/date&gt;&lt;/pub-dates&gt;&lt;year&gt;2017&lt;/year&gt;&lt;/dates&gt;&lt;urls&gt;&lt;related-urls&gt;&lt;url&gt;&amp;lt;Go to ISI&amp;gt;://WOS:000397102400037&lt;/url&gt;&lt;/related-urls&gt;&lt;/urls&gt;&lt;isbn&gt;2150-8925&lt;/isbn&gt;&lt;titles&gt;&lt;title&gt;Effects of experimentally reduced snowpack and passive warming on montane meadow plant phenology and floral resources&lt;/title&gt;&lt;secondary-title&gt;Ecosphere&lt;/secondary-title&gt;&lt;/titles&gt;&lt;number&gt;3&lt;/number&gt;&lt;contributors&gt;&lt;authors&gt;&lt;author&gt;Sherwood, J. A.&lt;/author&gt;&lt;author&gt;Debinski, D. M.&lt;/author&gt;&lt;author&gt;Caragea, P. C.&lt;/author&gt;&lt;author&gt;Germino, M. J.&lt;/author&gt;&lt;/authors&gt;&lt;/contributors&gt;&lt;custom7&gt;e01745&lt;/custom7&gt;&lt;added-date format="utc"&gt;1610686871&lt;/added-date&gt;&lt;ref-type name="Journal Article"&gt;17&lt;/ref-type&gt;&lt;rec-number&gt;638&lt;/rec-number&gt;&lt;last-updated-date format="utc"&gt;1610687053&lt;/last-updated-date&gt;&lt;accession-num&gt;WOS:000397102400037&lt;/accession-num&gt;&lt;electronic-resource-num&gt;10.1002/ecs2.1745&lt;/electronic-resource-num&gt;&lt;volume&gt;8&lt;/volume&gt;&lt;/record&gt;&lt;/Cite&gt;&lt;/EndNote&gt;</w:instrText>
+      </w:r>
+      <w:r>
+        <w:rPr>
+          <w:sz w:val="24"/>
+          <w:szCs w:val="24"/>
+        </w:rPr>
+        <w:fldChar w:fldCharType="separate"/>
+      </w:r>
+      <w:r>
+        <w:rPr>
+          <w:noProof/>
+          <w:sz w:val="24"/>
+          <w:szCs w:val="24"/>
+        </w:rPr>
+        <w:t>(Sherwood et al. 2017)</w:t>
+      </w:r>
+      <w:r>
+        <w:rPr>
+          <w:sz w:val="24"/>
+          <w:szCs w:val="24"/>
+        </w:rPr>
+        <w:fldChar w:fldCharType="end"/>
+      </w:r>
+      <w:r>
+        <w:rPr>
+          <w:sz w:val="24"/>
+          <w:szCs w:val="24"/>
+        </w:rPr>
+        <w:t xml:space="preserve">. Species in the tundra had similar responses. </w:t>
+      </w:r>
+      <w:r>
+        <w:rPr>
+          <w:sz w:val="24"/>
+          <w:szCs w:val="24"/>
+        </w:rPr>
+        <w:t xml:space="preserve">Bjorkman et al. </w:t>
+      </w:r>
+      <w:r>
+        <w:rPr>
+          <w:sz w:val="24"/>
+          <w:szCs w:val="24"/>
+        </w:rPr>
+        <w:fldChar w:fldCharType="begin"/>
+      </w:r>
+      <w:r>
+        <w:rPr>
+          <w:sz w:val="24"/>
+          <w:szCs w:val="24"/>
+        </w:rPr>
+        <w:instrText xml:space="preserve"> ADDIN EN.CITE &lt;EndNote&gt;&lt;Cite ExcludeAuth="1"&gt;&lt;Author&gt;Bjorkman&lt;/Author&gt;&lt;Year&gt;2015&lt;/Year&gt;&lt;IDText&gt;Contrasting effects of warming and increased snowfall on Arctic tundra plant phenology over the past two decades&lt;/IDText&gt;&lt;DisplayText&gt;(2015)&lt;/DisplayText&gt;&lt;record&gt;&lt;dates&gt;&lt;pub-dates&gt;&lt;date&gt;Dec&lt;/date&gt;&lt;/pub-dates&gt;&lt;year&gt;2015&lt;/year&gt;&lt;/dates&gt;&lt;urls&gt;&lt;related-urls&gt;&lt;url&gt;&amp;lt;Go to ISI&amp;gt;://WOS:000364777400030&lt;/url&gt;&lt;/related-urls&gt;&lt;/urls&gt;&lt;isbn&gt;1354-1013&lt;/isbn&gt;&lt;titles&gt;&lt;title&gt;Contrasting effects of warming and increased snowfall on Arctic tundra plant phenology over the past two decades&lt;/title&gt;&lt;secondary-title&gt;Global Change Biology&lt;/secondary-title&gt;&lt;/titles&gt;&lt;pages&gt;4651-4661&lt;/pages&gt;&lt;number&gt;12&lt;/number&gt;&lt;contributors&gt;&lt;authors&gt;&lt;author&gt;Bjorkman, Anne D.&lt;/author&gt;&lt;author&gt;Elmendorf, Sarah C.&lt;/author&gt;&lt;author&gt;Beamish, Alison L.&lt;/author&gt;&lt;author&gt;Vellend, Mark&lt;/author&gt;&lt;author&gt;Henry, Gregory H. R.&lt;/author&gt;&lt;/authors&gt;&lt;/contributors&gt;&lt;added-date format="utc"&gt;1610686871&lt;/added-date&gt;&lt;ref-type name="Journal Article"&gt;17&lt;/ref-type&gt;&lt;rec-number&gt;640&lt;/rec-number&gt;&lt;last-updated-date format="utc"&gt;1610687053&lt;/last-updated-date&gt;&lt;accession-num&gt;WOS:000364777400030&lt;/accession-num&gt;&lt;electronic-resource-num&gt;10.1111/gcb.13051&lt;/electronic-resource-num&gt;&lt;volume&gt;21&lt;/volume&gt;&lt;/record&gt;&lt;/Cite&gt;&lt;/EndNote&gt;</w:instrText>
+      </w:r>
+      <w:r>
+        <w:rPr>
+          <w:sz w:val="24"/>
+          <w:szCs w:val="24"/>
+        </w:rPr>
+        <w:fldChar w:fldCharType="separate"/>
+      </w:r>
+      <w:r>
+        <w:rPr>
+          <w:noProof/>
+          <w:sz w:val="24"/>
+          <w:szCs w:val="24"/>
+        </w:rPr>
+        <w:t>(2015)</w:t>
+      </w:r>
+      <w:r>
+        <w:rPr>
+          <w:sz w:val="24"/>
+          <w:szCs w:val="24"/>
+        </w:rPr>
+        <w:fldChar w:fldCharType="end"/>
+      </w:r>
+      <w:r>
+        <w:rPr>
+          <w:sz w:val="24"/>
+          <w:szCs w:val="24"/>
+        </w:rPr>
+        <w:t xml:space="preserve"> </w:t>
+      </w:r>
+      <w:r>
+        <w:rPr>
+          <w:sz w:val="24"/>
+          <w:szCs w:val="24"/>
+        </w:rPr>
+        <w:t xml:space="preserve">found that snowmelt was strongly related to flowering time for four arctic tundra species, while temperature was not </w:t>
+      </w:r>
+      <w:r>
+        <w:rPr>
+          <w:sz w:val="24"/>
+          <w:szCs w:val="24"/>
+        </w:rPr>
+        <w:t xml:space="preserve">a </w:t>
+      </w:r>
+      <w:r>
+        <w:rPr>
+          <w:sz w:val="24"/>
+          <w:szCs w:val="24"/>
+        </w:rPr>
+        <w:t>consistent driver of flowering phenology.</w:t>
       </w:r>
     </w:p>
     <w:p>
@@ -1657,73 +2000,59 @@
         <w:spacing w:line="480" w:lineRule="auto"/>
         <w:ind w:firstLine="360"/>
         <w:rPr>
-          <w:sz w:val="24"/>
-          <w:szCs w:val="24"/>
-        </w:rPr>
-      </w:pPr>
-      <w:r>
-        <w:rPr>
-          <w:sz w:val="24"/>
-          <w:szCs w:val="24"/>
-        </w:rPr>
-        <w:t xml:space="preserve">Snowpack </w:t>
-      </w:r>
-      <w:r>
-        <w:rPr>
-          <w:sz w:val="24"/>
-          <w:szCs w:val="24"/>
-        </w:rPr>
-        <w:t xml:space="preserve">has been found to </w:t>
-      </w:r>
-      <w:r>
-        <w:rPr>
-          <w:sz w:val="24"/>
-          <w:szCs w:val="24"/>
-        </w:rPr>
-        <w:t>alter flowering phenology in montane and tundra species</w:t>
-      </w:r>
-      <w:r>
-        <w:rPr>
-          <w:sz w:val="24"/>
-          <w:szCs w:val="24"/>
-        </w:rPr>
-        <w:t xml:space="preserve">. Inouye et al. </w:t>
-      </w:r>
-      <w:r>
-        <w:rPr>
-          <w:sz w:val="24"/>
-          <w:szCs w:val="24"/>
-        </w:rPr>
-        <w:fldChar w:fldCharType="begin"/>
-      </w:r>
-      <w:r>
-        <w:rPr>
-          <w:sz w:val="24"/>
-          <w:szCs w:val="24"/>
-        </w:rPr>
-        <w:instrText xml:space="preserve"> ADDIN EN.CITE &lt;EndNote&gt;&lt;Cite ExcludeAuth="1"&gt;&lt;Author&gt;Inouye&lt;/Author&gt;&lt;Year&gt;2002&lt;/Year&gt;&lt;IDText&gt;Variation in timing and abundance of flowering by Delphinium barbeyi Huth (Ranunculaceae): the roles of snowpack, frost, and La Nina, in the context of climate change&lt;/IDText&gt;&lt;DisplayText&gt;(2002)&lt;/DisplayText&gt;&lt;record&gt;&lt;keywords&gt;&lt;keyword&gt;phenology&lt;/keyword&gt;&lt;/keywords&gt;&lt;titles&gt;&lt;title&gt;Variation in timing and abundance of flowering by Delphinium barbeyi Huth (Ranunculaceae): the roles of snowpack, frost, and La Nina, in the context of climate change&lt;/title&gt;&lt;secondary-title&gt;Oecologia&lt;/secondary-title&gt;&lt;/titles&gt;&lt;pages&gt;543-550&lt;/pages&gt;&lt;contributors&gt;&lt;authors&gt;&lt;author&gt;Inouye, David W.&lt;/author&gt;&lt;author&gt;Morales, Manuel A.&lt;/author&gt;&lt;author&gt;Dodge, Gary J.&lt;/author&gt;&lt;/authors&gt;&lt;/contributors&gt;&lt;added-date format="utc"&gt;0&lt;/added-date&gt;&lt;ref-type name="Journal Article"&gt;17&lt;/ref-type&gt;&lt;dates&gt;&lt;year&gt;2002&lt;/year&gt;&lt;/dates&gt;&lt;rec-number&gt;34&lt;/rec-number&gt;&lt;last-updated-date format="utc"&gt;1600740852&lt;/last-updated-date&gt;&lt;volume&gt;130&lt;/volume&gt;&lt;/record&gt;&lt;/Cite&gt;&lt;/EndNote&gt;</w:instrText>
-      </w:r>
-      <w:r>
-        <w:rPr>
-          <w:sz w:val="24"/>
-          <w:szCs w:val="24"/>
-        </w:rPr>
-        <w:fldChar w:fldCharType="separate"/>
-      </w:r>
-      <w:r>
-        <w:rPr>
-          <w:noProof/>
-          <w:sz w:val="24"/>
-          <w:szCs w:val="24"/>
-        </w:rPr>
-        <w:t>(2002)</w:t>
-      </w:r>
-      <w:r>
-        <w:rPr>
-          <w:sz w:val="24"/>
-          <w:szCs w:val="24"/>
-        </w:rPr>
-        <w:fldChar w:fldCharType="end"/>
+          <w:rFonts w:cs="Times New Roman"/>
+          <w:sz w:val="24"/>
+          <w:szCs w:val="24"/>
+        </w:rPr>
+      </w:pPr>
+      <w:r>
+        <w:rPr>
+          <w:sz w:val="24"/>
+          <w:szCs w:val="24"/>
+        </w:rPr>
+        <w:t>Though t</w:t>
+      </w:r>
+      <w:r>
+        <w:rPr>
+          <w:sz w:val="24"/>
+          <w:szCs w:val="24"/>
+        </w:rPr>
+        <w:t xml:space="preserve">here have been </w:t>
+      </w:r>
+      <w:r>
+        <w:rPr>
+          <w:sz w:val="24"/>
+          <w:szCs w:val="24"/>
+        </w:rPr>
+        <w:t xml:space="preserve">several </w:t>
+      </w:r>
+      <w:r>
+        <w:rPr>
+          <w:sz w:val="24"/>
+          <w:szCs w:val="24"/>
+        </w:rPr>
+        <w:t>studies on the</w:t>
+      </w:r>
+      <w:r>
+        <w:rPr>
+          <w:sz w:val="24"/>
+          <w:szCs w:val="24"/>
+        </w:rPr>
+        <w:t xml:space="preserve"> effects of snowpack on flowering</w:t>
+      </w:r>
+      <w:r>
+        <w:rPr>
+          <w:sz w:val="24"/>
+          <w:szCs w:val="24"/>
+        </w:rPr>
+        <w:t xml:space="preserve"> phenology </w:t>
+      </w:r>
+      <w:r>
+        <w:rPr>
+          <w:sz w:val="24"/>
+          <w:szCs w:val="24"/>
+        </w:rPr>
+        <w:t>for</w:t>
       </w:r>
       <w:r>
         <w:rPr>
@@ -1737,263 +2066,6 @@
           <w:sz w:val="24"/>
           <w:szCs w:val="24"/>
         </w:rPr>
-        <w:t>foun</w:t>
-      </w:r>
-      <w:r>
-        <w:rPr>
-          <w:sz w:val="24"/>
-          <w:szCs w:val="24"/>
-        </w:rPr>
-        <w:t xml:space="preserve">d a significant correlation between </w:t>
-      </w:r>
-      <w:r>
-        <w:rPr>
-          <w:sz w:val="24"/>
-          <w:szCs w:val="24"/>
-        </w:rPr>
-        <w:t>date of first</w:t>
-      </w:r>
-      <w:r>
-        <w:rPr>
-          <w:sz w:val="24"/>
-          <w:szCs w:val="24"/>
-        </w:rPr>
-        <w:t xml:space="preserve"> bare ground and date of first flowering for </w:t>
-      </w:r>
-      <w:r>
-        <w:rPr>
-          <w:i/>
-          <w:iCs/>
-          <w:sz w:val="24"/>
-          <w:szCs w:val="24"/>
-        </w:rPr>
-        <w:t xml:space="preserve">Delphinium </w:t>
-      </w:r>
-      <w:proofErr w:type="spellStart"/>
-      <w:r>
-        <w:rPr>
-          <w:i/>
-          <w:iCs/>
-          <w:sz w:val="24"/>
-          <w:szCs w:val="24"/>
-        </w:rPr>
-        <w:t>barbeyi</w:t>
-      </w:r>
-      <w:proofErr w:type="spellEnd"/>
-      <w:r>
-        <w:rPr>
-          <w:sz w:val="24"/>
-          <w:szCs w:val="24"/>
-        </w:rPr>
-        <w:t>, a subalpine species.</w:t>
-      </w:r>
-      <w:r>
-        <w:rPr>
-          <w:sz w:val="24"/>
-          <w:szCs w:val="24"/>
-        </w:rPr>
-        <w:t xml:space="preserve"> </w:t>
-      </w:r>
-      <w:r>
-        <w:rPr>
-          <w:sz w:val="24"/>
-          <w:szCs w:val="24"/>
-        </w:rPr>
-        <w:t>Similarly, Sherwood et al. (2017) found advanced emergence, bud break, and flowering in a montane forb when snowpack was reduced. However, the snow removal treatment also resulted in increased frost damage among buds due to the lack of insulation from snow and freezing night temperatures</w:t>
-      </w:r>
-      <w:r>
-        <w:rPr>
-          <w:sz w:val="24"/>
-          <w:szCs w:val="24"/>
-        </w:rPr>
-        <w:t xml:space="preserve"> </w:t>
-      </w:r>
-      <w:r>
-        <w:rPr>
-          <w:sz w:val="24"/>
-          <w:szCs w:val="24"/>
-        </w:rPr>
-        <w:fldChar w:fldCharType="begin"/>
-      </w:r>
-      <w:r>
-        <w:rPr>
-          <w:sz w:val="24"/>
-          <w:szCs w:val="24"/>
-        </w:rPr>
-        <w:instrText xml:space="preserve"> ADDIN EN.CITE &lt;EndNote&gt;&lt;Cite&gt;&lt;Author&gt;Sherwood&lt;/Author&gt;&lt;Year&gt;2017&lt;/Year&gt;&lt;IDText&gt;Effects of experimentally reduced snowpack and passive warming on montane meadow plant phenology and floral resources&lt;/IDText&gt;&lt;DisplayText&gt;(Sherwood et al. 2017)&lt;/DisplayText&gt;&lt;record&gt;&lt;dates&gt;&lt;pub-dates&gt;&lt;date&gt;Mar&lt;/date&gt;&lt;/pub-dates&gt;&lt;year&gt;2017&lt;/year&gt;&lt;/dates&gt;&lt;urls&gt;&lt;related-urls&gt;&lt;url&gt;&amp;lt;Go to ISI&amp;gt;://WOS:000397102400037&lt;/url&gt;&lt;/related-urls&gt;&lt;/urls&gt;&lt;isbn&gt;2150-8925&lt;/isbn&gt;&lt;titles&gt;&lt;title&gt;Effects of experimentally reduced snowpack and passive warming on montane meadow plant phenology and floral resources&lt;/title&gt;&lt;secondary-title&gt;Ecosphere&lt;/secondary-title&gt;&lt;/titles&gt;&lt;number&gt;3&lt;/number&gt;&lt;contributors&gt;&lt;authors&gt;&lt;author&gt;Sherwood, J. A.&lt;/author&gt;&lt;author&gt;Debinski, D. M.&lt;/author&gt;&lt;author&gt;Caragea, P. C.&lt;/author&gt;&lt;author&gt;Germino, M. J.&lt;/author&gt;&lt;/authors&gt;&lt;/contributors&gt;&lt;custom7&gt;e01745&lt;/custom7&gt;&lt;added-date format="utc"&gt;1610686871&lt;/added-date&gt;&lt;ref-type name="Journal Article"&gt;17&lt;/ref-type&gt;&lt;rec-number&gt;638&lt;/rec-number&gt;&lt;last-updated-date format="utc"&gt;1610687053&lt;/last-updated-date&gt;&lt;accession-num&gt;WOS:000397102400037&lt;/accession-num&gt;&lt;electronic-resource-num&gt;10.1002/ecs2.1745&lt;/electronic-resource-num&gt;&lt;volume&gt;8&lt;/volume&gt;&lt;/record&gt;&lt;/Cite&gt;&lt;/EndNote&gt;</w:instrText>
-      </w:r>
-      <w:r>
-        <w:rPr>
-          <w:sz w:val="24"/>
-          <w:szCs w:val="24"/>
-        </w:rPr>
-        <w:fldChar w:fldCharType="separate"/>
-      </w:r>
-      <w:r>
-        <w:rPr>
-          <w:noProof/>
-          <w:sz w:val="24"/>
-          <w:szCs w:val="24"/>
-        </w:rPr>
-        <w:t>(Sherwood et al. 2017)</w:t>
-      </w:r>
-      <w:r>
-        <w:rPr>
-          <w:sz w:val="24"/>
-          <w:szCs w:val="24"/>
-        </w:rPr>
-        <w:fldChar w:fldCharType="end"/>
-      </w:r>
-      <w:r>
-        <w:rPr>
-          <w:sz w:val="24"/>
-          <w:szCs w:val="24"/>
-        </w:rPr>
-        <w:t xml:space="preserve">. Species in the tundra had similar responses. </w:t>
-      </w:r>
-      <w:r>
-        <w:rPr>
-          <w:sz w:val="24"/>
-          <w:szCs w:val="24"/>
-        </w:rPr>
-        <w:t xml:space="preserve">Bjorkman et al. </w:t>
-      </w:r>
-      <w:r>
-        <w:rPr>
-          <w:sz w:val="24"/>
-          <w:szCs w:val="24"/>
-        </w:rPr>
-        <w:fldChar w:fldCharType="begin"/>
-      </w:r>
-      <w:r>
-        <w:rPr>
-          <w:sz w:val="24"/>
-          <w:szCs w:val="24"/>
-        </w:rPr>
-        <w:instrText xml:space="preserve"> ADDIN EN.CITE &lt;EndNote&gt;&lt;Cite ExcludeAuth="1"&gt;&lt;Author&gt;Bjorkman&lt;/Author&gt;&lt;Year&gt;2015&lt;/Year&gt;&lt;IDText&gt;Contrasting effects of warming and increased snowfall on Arctic tundra plant phenology over the past two decades&lt;/IDText&gt;&lt;DisplayText&gt;(2015)&lt;/DisplayText&gt;&lt;record&gt;&lt;dates&gt;&lt;pub-dates&gt;&lt;date&gt;Dec&lt;/date&gt;&lt;/pub-dates&gt;&lt;year&gt;2015&lt;/year&gt;&lt;/dates&gt;&lt;urls&gt;&lt;related-urls&gt;&lt;url&gt;&amp;lt;Go to ISI&amp;gt;://WOS:000364777400030&lt;/url&gt;&lt;/related-urls&gt;&lt;/urls&gt;&lt;isbn&gt;1354-1013&lt;/isbn&gt;&lt;titles&gt;&lt;title&gt;Contrasting effects of warming and increased snowfall on Arctic tundra plant phenology over the past two decades&lt;/title&gt;&lt;secondary-title&gt;Global Change Biology&lt;/secondary-title&gt;&lt;/titles&gt;&lt;pages&gt;4651-4661&lt;/pages&gt;&lt;number&gt;12&lt;/number&gt;&lt;contributors&gt;&lt;authors&gt;&lt;author&gt;Bjorkman, Anne D.&lt;/author&gt;&lt;author&gt;Elmendorf, Sarah C.&lt;/author&gt;&lt;author&gt;Beamish, Alison L.&lt;/author&gt;&lt;author&gt;Vellend, Mark&lt;/author&gt;&lt;author&gt;Henry, Gregory H. R.&lt;/author&gt;&lt;/authors&gt;&lt;/contributors&gt;&lt;added-date format="utc"&gt;1610686871&lt;/added-date&gt;&lt;ref-type name="Journal Article"&gt;17&lt;/ref-type&gt;&lt;rec-number&gt;640&lt;/rec-number&gt;&lt;last-updated-date format="utc"&gt;1610687053&lt;/last-updated-date&gt;&lt;accession-num&gt;WOS:000364777400030&lt;/accession-num&gt;&lt;electronic-resource-num&gt;10.1111/gcb.13051&lt;/electronic-resource-num&gt;&lt;volume&gt;21&lt;/volume&gt;&lt;/record&gt;&lt;/Cite&gt;&lt;/EndNote&gt;</w:instrText>
-      </w:r>
-      <w:r>
-        <w:rPr>
-          <w:sz w:val="24"/>
-          <w:szCs w:val="24"/>
-        </w:rPr>
-        <w:fldChar w:fldCharType="separate"/>
-      </w:r>
-      <w:r>
-        <w:rPr>
-          <w:noProof/>
-          <w:sz w:val="24"/>
-          <w:szCs w:val="24"/>
-        </w:rPr>
-        <w:t>(2015)</w:t>
-      </w:r>
-      <w:r>
-        <w:rPr>
-          <w:sz w:val="24"/>
-          <w:szCs w:val="24"/>
-        </w:rPr>
-        <w:fldChar w:fldCharType="end"/>
-      </w:r>
-      <w:r>
-        <w:rPr>
-          <w:sz w:val="24"/>
-          <w:szCs w:val="24"/>
-        </w:rPr>
-        <w:t xml:space="preserve"> </w:t>
-      </w:r>
-      <w:r>
-        <w:rPr>
-          <w:sz w:val="24"/>
-          <w:szCs w:val="24"/>
-        </w:rPr>
-        <w:t xml:space="preserve">found that snowmelt was strongly related to flowering time for four arctic tundra species, while temperature was not </w:t>
-      </w:r>
-      <w:r>
-        <w:rPr>
-          <w:sz w:val="24"/>
-          <w:szCs w:val="24"/>
-        </w:rPr>
-        <w:t xml:space="preserve">a </w:t>
-      </w:r>
-      <w:r>
-        <w:rPr>
-          <w:sz w:val="24"/>
-          <w:szCs w:val="24"/>
-        </w:rPr>
-        <w:t>consistent driver of flowering phenology.</w:t>
-      </w:r>
-    </w:p>
-    <w:p>
-      <w:pPr>
-        <w:spacing w:line="480" w:lineRule="auto"/>
-        <w:ind w:firstLine="360"/>
-        <w:rPr>
-          <w:rFonts w:cs="Times New Roman"/>
-          <w:sz w:val="24"/>
-          <w:szCs w:val="24"/>
-        </w:rPr>
-      </w:pPr>
-      <w:r>
-        <w:rPr>
-          <w:sz w:val="24"/>
-          <w:szCs w:val="24"/>
-        </w:rPr>
-        <w:t>Though t</w:t>
-      </w:r>
-      <w:r>
-        <w:rPr>
-          <w:sz w:val="24"/>
-          <w:szCs w:val="24"/>
-        </w:rPr>
-        <w:t xml:space="preserve">here have been </w:t>
-      </w:r>
-      <w:r>
-        <w:rPr>
-          <w:sz w:val="24"/>
-          <w:szCs w:val="24"/>
-        </w:rPr>
-        <w:t xml:space="preserve">several </w:t>
-      </w:r>
-      <w:r>
-        <w:rPr>
-          <w:sz w:val="24"/>
-          <w:szCs w:val="24"/>
-        </w:rPr>
-        <w:t>studies on the</w:t>
-      </w:r>
-      <w:r>
-        <w:rPr>
-          <w:sz w:val="24"/>
-          <w:szCs w:val="24"/>
-        </w:rPr>
-        <w:t xml:space="preserve"> effects of snowpack on flowering</w:t>
-      </w:r>
-      <w:r>
-        <w:rPr>
-          <w:sz w:val="24"/>
-          <w:szCs w:val="24"/>
-        </w:rPr>
-        <w:t xml:space="preserve"> phenology </w:t>
-      </w:r>
-      <w:r>
-        <w:rPr>
-          <w:sz w:val="24"/>
-          <w:szCs w:val="24"/>
-        </w:rPr>
-        <w:t>for</w:t>
-      </w:r>
-      <w:r>
-        <w:rPr>
-          <w:sz w:val="24"/>
-          <w:szCs w:val="24"/>
-        </w:rPr>
-        <w:t xml:space="preserve"> </w:t>
-      </w:r>
-      <w:r>
-        <w:rPr>
-          <w:sz w:val="24"/>
-          <w:szCs w:val="24"/>
-        </w:rPr>
         <w:t xml:space="preserve">montane </w:t>
       </w:r>
       <w:r>
@@ -2022,15 +2094,7 @@
           <w:sz w:val="24"/>
           <w:szCs w:val="24"/>
         </w:rPr>
-        <w:t xml:space="preserve">from our understanding, no studies have been conducted on the </w:t>
-      </w:r>
-      <w:r>
-        <w:rPr>
-          <w:sz w:val="24"/>
-          <w:szCs w:val="24"/>
-        </w:rPr>
-        <w:lastRenderedPageBreak/>
-        <w:t>effects of snowpack on the flowering of prairie species.</w:t>
+        <w:t>from our understanding, no studies have been conducted on the effects of snowpack on the flowering of prairie species.</w:t>
       </w:r>
       <w:r>
         <w:rPr>
@@ -2360,6 +2424,7 @@
         <w:rPr>
           <w:szCs w:val="24"/>
         </w:rPr>
+        <w:lastRenderedPageBreak/>
         <w:t>Methods</w:t>
       </w:r>
     </w:p>
@@ -2471,7 +2536,7 @@
         </w:rPr>
         <w:t>Bluestem Prairie (</w:t>
       </w:r>
-      <w:hyperlink r:id="rId7" w:history="1">
+      <w:hyperlink r:id="rId8" w:history="1">
         <w:r>
           <w:rPr>
             <w:rStyle w:val="Hyperlink"/>
@@ -2597,15 +2662,7 @@
           <w:sz w:val="24"/>
           <w:szCs w:val="24"/>
         </w:rPr>
-        <w:t xml:space="preserve">were limited to those that met a series of minimum data </w:t>
-      </w:r>
-      <w:r>
-        <w:rPr>
-          <w:sz w:val="24"/>
-          <w:szCs w:val="24"/>
-        </w:rPr>
-        <w:lastRenderedPageBreak/>
-        <w:t xml:space="preserve">requirements. The </w:t>
+        <w:t xml:space="preserve">were limited to those that met a series of minimum data requirements. The </w:t>
       </w:r>
       <w:r>
         <w:rPr>
@@ -2779,6 +2836,7 @@
         <w:rPr>
           <w:szCs w:val="24"/>
         </w:rPr>
+        <w:lastRenderedPageBreak/>
         <w:t xml:space="preserve">Climate </w:t>
       </w:r>
       <w:r>
@@ -3060,236 +3118,243 @@
           <w:sz w:val="24"/>
           <w:szCs w:val="24"/>
         </w:rPr>
+        <w:t xml:space="preserve">Three different </w:t>
+      </w:r>
+      <w:r>
+        <w:rPr>
+          <w:sz w:val="24"/>
+          <w:szCs w:val="24"/>
+        </w:rPr>
+        <w:t xml:space="preserve">winter </w:t>
+      </w:r>
+      <w:r>
+        <w:rPr>
+          <w:sz w:val="24"/>
+          <w:szCs w:val="24"/>
+        </w:rPr>
+        <w:t xml:space="preserve">precipitation variables were calculated. The winter snowfall amount for a given year (TSNOW) was calculated as the sum of </w:t>
+      </w:r>
+      <w:r>
+        <w:rPr>
+          <w:sz w:val="24"/>
+          <w:szCs w:val="24"/>
+        </w:rPr>
+        <w:t xml:space="preserve">daily </w:t>
+      </w:r>
+      <w:r>
+        <w:rPr>
+          <w:sz w:val="24"/>
+          <w:szCs w:val="24"/>
+        </w:rPr>
+        <w:t xml:space="preserve">snowfall over the first 90 days. A second variable associated with </w:t>
+      </w:r>
+      <w:r>
+        <w:rPr>
+          <w:sz w:val="24"/>
+          <w:szCs w:val="24"/>
+        </w:rPr>
+        <w:t xml:space="preserve">winter </w:t>
+      </w:r>
+      <w:r>
+        <w:rPr>
+          <w:sz w:val="24"/>
+          <w:szCs w:val="24"/>
+        </w:rPr>
+        <w:t xml:space="preserve">snowfall was the Date of Bare Ground (DOBG) or the day of the year when snowpack first reached zero. </w:t>
+      </w:r>
+      <w:r>
+        <w:rPr>
+          <w:sz w:val="24"/>
+          <w:szCs w:val="24"/>
+        </w:rPr>
+        <w:t>Eight records</w:t>
+      </w:r>
+      <w:r>
+        <w:rPr>
+          <w:sz w:val="24"/>
+          <w:szCs w:val="24"/>
+        </w:rPr>
+        <w:t xml:space="preserve"> </w:t>
+      </w:r>
+      <w:r>
+        <w:rPr>
+          <w:sz w:val="24"/>
+          <w:szCs w:val="24"/>
+        </w:rPr>
+        <w:t xml:space="preserve">indicated a short period, </w:t>
+      </w:r>
+      <w:proofErr w:type="gramStart"/>
+      <w:r>
+        <w:rPr>
+          <w:sz w:val="24"/>
+          <w:szCs w:val="24"/>
+        </w:rPr>
+        <w:t>one to two days,</w:t>
+      </w:r>
+      <w:proofErr w:type="gramEnd"/>
+      <w:r>
+        <w:rPr>
+          <w:sz w:val="24"/>
+          <w:szCs w:val="24"/>
+        </w:rPr>
+        <w:t xml:space="preserve"> of snowpack late in the season which were excluded. The third </w:t>
+      </w:r>
+      <w:r>
+        <w:rPr>
+          <w:sz w:val="24"/>
+          <w:szCs w:val="24"/>
+        </w:rPr>
+        <w:t>variable</w:t>
+      </w:r>
+      <w:r>
+        <w:rPr>
+          <w:sz w:val="24"/>
+          <w:szCs w:val="24"/>
+        </w:rPr>
+        <w:t xml:space="preserve"> </w:t>
+      </w:r>
+      <w:r>
+        <w:rPr>
+          <w:sz w:val="24"/>
+          <w:szCs w:val="24"/>
+        </w:rPr>
+        <w:t>associated with</w:t>
+      </w:r>
+      <w:r>
+        <w:rPr>
+          <w:sz w:val="24"/>
+          <w:szCs w:val="24"/>
+        </w:rPr>
+        <w:t xml:space="preserve"> winter snowfall was Snowpack on Day X (SPDX), a variable designed to estimate the extent of snowpack just prior to the growing season. To calculate SPDX for each </w:t>
+      </w:r>
+      <w:r>
+        <w:rPr>
+          <w:sz w:val="24"/>
+          <w:szCs w:val="24"/>
+        </w:rPr>
+        <w:t>species</w:t>
+      </w:r>
+      <w:r>
+        <w:rPr>
+          <w:sz w:val="24"/>
+          <w:szCs w:val="24"/>
+        </w:rPr>
+        <w:t xml:space="preserve"> we used </w:t>
+      </w:r>
+      <w:r>
+        <w:rPr>
+          <w:sz w:val="24"/>
+          <w:szCs w:val="24"/>
+        </w:rPr>
+        <w:t xml:space="preserve">linear regression and </w:t>
+      </w:r>
+      <w:r>
+        <w:rPr>
+          <w:sz w:val="24"/>
+          <w:szCs w:val="24"/>
+        </w:rPr>
+        <w:t xml:space="preserve">model selection to identify </w:t>
+      </w:r>
+      <w:r>
+        <w:rPr>
+          <w:sz w:val="24"/>
+          <w:szCs w:val="24"/>
+        </w:rPr>
+        <w:t>the</w:t>
+      </w:r>
+      <w:r>
+        <w:rPr>
+          <w:sz w:val="24"/>
+          <w:szCs w:val="24"/>
+        </w:rPr>
+        <w:t xml:space="preserve"> </w:t>
+      </w:r>
+      <w:r>
+        <w:rPr>
+          <w:sz w:val="24"/>
+          <w:szCs w:val="24"/>
+        </w:rPr>
+        <w:t xml:space="preserve">day in March </w:t>
+      </w:r>
+      <w:r>
+        <w:rPr>
+          <w:sz w:val="24"/>
+          <w:szCs w:val="24"/>
+        </w:rPr>
+        <w:t xml:space="preserve">with </w:t>
+      </w:r>
+      <w:proofErr w:type="spellStart"/>
+      <w:r>
+        <w:rPr>
+          <w:sz w:val="24"/>
+          <w:szCs w:val="24"/>
+        </w:rPr>
+        <w:t>snowpack</w:t>
+      </w:r>
+      <w:r>
+        <w:rPr>
+          <w:sz w:val="24"/>
+          <w:szCs w:val="24"/>
+        </w:rPr>
+        <w:t>s</w:t>
+      </w:r>
+      <w:proofErr w:type="spellEnd"/>
+      <w:r>
+        <w:rPr>
+          <w:sz w:val="24"/>
+          <w:szCs w:val="24"/>
+        </w:rPr>
+        <w:t xml:space="preserve"> that </w:t>
+      </w:r>
+      <w:r>
+        <w:rPr>
+          <w:sz w:val="24"/>
+          <w:szCs w:val="24"/>
+        </w:rPr>
+        <w:t>best predict</w:t>
+      </w:r>
+      <w:r>
+        <w:rPr>
+          <w:sz w:val="24"/>
+          <w:szCs w:val="24"/>
+        </w:rPr>
+        <w:t>ed</w:t>
+      </w:r>
+      <w:r>
+        <w:rPr>
+          <w:sz w:val="24"/>
+          <w:szCs w:val="24"/>
+        </w:rPr>
+        <w:t xml:space="preserve"> the first flowering day (FFD) </w:t>
+      </w:r>
+      <w:r>
+        <w:rPr>
+          <w:sz w:val="24"/>
+          <w:szCs w:val="24"/>
+        </w:rPr>
+        <w:t>for that species</w:t>
+      </w:r>
+      <w:r>
+        <w:rPr>
+          <w:sz w:val="24"/>
+          <w:szCs w:val="24"/>
+        </w:rPr>
+        <w:t xml:space="preserve">. </w:t>
+      </w:r>
+      <w:r>
+        <w:rPr>
+          <w:sz w:val="24"/>
+          <w:szCs w:val="24"/>
+        </w:rPr>
+        <w:t xml:space="preserve">We ran separate linear regressions where FFD was the dependent variable and snowpack on day X was the independent variable for each day in March. AIC values were determined for each regression and the model associated with the lowest AIC value was chosen and used to assign the day in March </w:t>
+      </w:r>
+      <w:r>
+        <w:rPr>
+          <w:sz w:val="24"/>
+          <w:szCs w:val="24"/>
+        </w:rPr>
         <w:lastRenderedPageBreak/>
-        <w:t xml:space="preserve">Three different </w:t>
-      </w:r>
-      <w:r>
-        <w:rPr>
-          <w:sz w:val="24"/>
-          <w:szCs w:val="24"/>
-        </w:rPr>
-        <w:t xml:space="preserve">winter </w:t>
-      </w:r>
-      <w:r>
-        <w:rPr>
-          <w:sz w:val="24"/>
-          <w:szCs w:val="24"/>
-        </w:rPr>
-        <w:t xml:space="preserve">precipitation variables were calculated. The winter snowfall amount for a given year (TSNOW) was calculated as the sum of </w:t>
-      </w:r>
-      <w:r>
-        <w:rPr>
-          <w:sz w:val="24"/>
-          <w:szCs w:val="24"/>
-        </w:rPr>
-        <w:t xml:space="preserve">daily </w:t>
-      </w:r>
-      <w:r>
-        <w:rPr>
-          <w:sz w:val="24"/>
-          <w:szCs w:val="24"/>
-        </w:rPr>
-        <w:t xml:space="preserve">snowfall over the first 90 days. A second variable associated with </w:t>
-      </w:r>
-      <w:r>
-        <w:rPr>
-          <w:sz w:val="24"/>
-          <w:szCs w:val="24"/>
-        </w:rPr>
-        <w:t xml:space="preserve">winter </w:t>
-      </w:r>
-      <w:r>
-        <w:rPr>
-          <w:sz w:val="24"/>
-          <w:szCs w:val="24"/>
-        </w:rPr>
-        <w:t xml:space="preserve">snowfall was the Date of Bare Ground (DOBG) or the day of the year when snowpack first reached zero. </w:t>
-      </w:r>
-      <w:r>
-        <w:rPr>
-          <w:sz w:val="24"/>
-          <w:szCs w:val="24"/>
-        </w:rPr>
-        <w:t>Eight records</w:t>
-      </w:r>
-      <w:r>
-        <w:rPr>
-          <w:sz w:val="24"/>
-          <w:szCs w:val="24"/>
-        </w:rPr>
-        <w:t xml:space="preserve"> </w:t>
-      </w:r>
-      <w:r>
-        <w:rPr>
-          <w:sz w:val="24"/>
-          <w:szCs w:val="24"/>
-        </w:rPr>
-        <w:t xml:space="preserve">indicated a short period, </w:t>
-      </w:r>
-      <w:proofErr w:type="gramStart"/>
-      <w:r>
-        <w:rPr>
-          <w:sz w:val="24"/>
-          <w:szCs w:val="24"/>
-        </w:rPr>
-        <w:t>one to two days,</w:t>
-      </w:r>
-      <w:proofErr w:type="gramEnd"/>
-      <w:r>
-        <w:rPr>
-          <w:sz w:val="24"/>
-          <w:szCs w:val="24"/>
-        </w:rPr>
-        <w:t xml:space="preserve"> of snowpack late in the season which were excluded. The third </w:t>
-      </w:r>
-      <w:r>
-        <w:rPr>
-          <w:sz w:val="24"/>
-          <w:szCs w:val="24"/>
-        </w:rPr>
-        <w:t>variable</w:t>
-      </w:r>
-      <w:r>
-        <w:rPr>
-          <w:sz w:val="24"/>
-          <w:szCs w:val="24"/>
-        </w:rPr>
-        <w:t xml:space="preserve"> </w:t>
-      </w:r>
-      <w:r>
-        <w:rPr>
-          <w:sz w:val="24"/>
-          <w:szCs w:val="24"/>
-        </w:rPr>
-        <w:t>associated with</w:t>
-      </w:r>
-      <w:r>
-        <w:rPr>
-          <w:sz w:val="24"/>
-          <w:szCs w:val="24"/>
-        </w:rPr>
-        <w:t xml:space="preserve"> winter snowfall was Snowpack on Day X (SPDX), a variable designed to estimate the extent of snowpack just prior to the growing season. To calculate SPDX for each </w:t>
-      </w:r>
-      <w:r>
-        <w:rPr>
-          <w:sz w:val="24"/>
-          <w:szCs w:val="24"/>
-        </w:rPr>
-        <w:t>species</w:t>
-      </w:r>
-      <w:r>
-        <w:rPr>
-          <w:sz w:val="24"/>
-          <w:szCs w:val="24"/>
-        </w:rPr>
-        <w:t xml:space="preserve"> we used </w:t>
-      </w:r>
-      <w:r>
-        <w:rPr>
-          <w:sz w:val="24"/>
-          <w:szCs w:val="24"/>
-        </w:rPr>
-        <w:t xml:space="preserve">linear regression and </w:t>
-      </w:r>
-      <w:r>
-        <w:rPr>
-          <w:sz w:val="24"/>
-          <w:szCs w:val="24"/>
-        </w:rPr>
-        <w:t xml:space="preserve">model selection to identify </w:t>
-      </w:r>
-      <w:r>
-        <w:rPr>
-          <w:sz w:val="24"/>
-          <w:szCs w:val="24"/>
-        </w:rPr>
-        <w:t>the</w:t>
-      </w:r>
-      <w:r>
-        <w:rPr>
-          <w:sz w:val="24"/>
-          <w:szCs w:val="24"/>
-        </w:rPr>
-        <w:t xml:space="preserve"> </w:t>
-      </w:r>
-      <w:r>
-        <w:rPr>
-          <w:sz w:val="24"/>
-          <w:szCs w:val="24"/>
-        </w:rPr>
-        <w:t xml:space="preserve">day in March </w:t>
-      </w:r>
-      <w:r>
-        <w:rPr>
-          <w:sz w:val="24"/>
-          <w:szCs w:val="24"/>
-        </w:rPr>
-        <w:t xml:space="preserve">with </w:t>
-      </w:r>
-      <w:proofErr w:type="spellStart"/>
-      <w:r>
-        <w:rPr>
-          <w:sz w:val="24"/>
-          <w:szCs w:val="24"/>
-        </w:rPr>
-        <w:t>snowpack</w:t>
-      </w:r>
-      <w:r>
-        <w:rPr>
-          <w:sz w:val="24"/>
-          <w:szCs w:val="24"/>
-        </w:rPr>
-        <w:t>s</w:t>
-      </w:r>
-      <w:proofErr w:type="spellEnd"/>
-      <w:r>
-        <w:rPr>
-          <w:sz w:val="24"/>
-          <w:szCs w:val="24"/>
-        </w:rPr>
-        <w:t xml:space="preserve"> that </w:t>
-      </w:r>
-      <w:r>
-        <w:rPr>
-          <w:sz w:val="24"/>
-          <w:szCs w:val="24"/>
-        </w:rPr>
-        <w:t>best predict</w:t>
-      </w:r>
-      <w:r>
-        <w:rPr>
-          <w:sz w:val="24"/>
-          <w:szCs w:val="24"/>
-        </w:rPr>
-        <w:t>ed</w:t>
-      </w:r>
-      <w:r>
-        <w:rPr>
-          <w:sz w:val="24"/>
-          <w:szCs w:val="24"/>
-        </w:rPr>
-        <w:t xml:space="preserve"> the first flowering day (FFD) </w:t>
-      </w:r>
-      <w:r>
-        <w:rPr>
-          <w:sz w:val="24"/>
-          <w:szCs w:val="24"/>
-        </w:rPr>
-        <w:t>for that species</w:t>
-      </w:r>
-      <w:r>
-        <w:rPr>
-          <w:sz w:val="24"/>
-          <w:szCs w:val="24"/>
-        </w:rPr>
-        <w:t xml:space="preserve">. </w:t>
-      </w:r>
-      <w:r>
-        <w:rPr>
-          <w:sz w:val="24"/>
-          <w:szCs w:val="24"/>
-        </w:rPr>
-        <w:t xml:space="preserve">We ran separate linear regressions where FFD was the dependent variable and snowpack on day X was the independent variable for each day in March. AIC values were determined for each regression and the model associated with the lowest AIC value was chosen and used to assign the day in March consistently used for SPDX in that species. Thus, </w:t>
+        <w:t xml:space="preserve">consistently used for SPDX in that species. Thus, </w:t>
       </w:r>
       <w:r>
         <w:rPr>
@@ -3580,15 +3645,7 @@
           <w:sz w:val="24"/>
           <w:szCs w:val="24"/>
         </w:rPr>
-        <w:t xml:space="preserve"> the </w:t>
-      </w:r>
-      <w:r>
-        <w:rPr>
-          <w:sz w:val="24"/>
-          <w:szCs w:val="24"/>
-        </w:rPr>
-        <w:lastRenderedPageBreak/>
-        <w:t xml:space="preserve">relationships </w:t>
+        <w:t xml:space="preserve"> the relationships </w:t>
       </w:r>
       <w:r>
         <w:rPr>
@@ -3788,6 +3845,7 @@
           <w:sz w:val="24"/>
           <w:szCs w:val="24"/>
         </w:rPr>
+        <w:lastRenderedPageBreak/>
         <w:t>In order to</w:t>
       </w:r>
       <w:proofErr w:type="gramEnd"/>
@@ -4001,15 +4059,7 @@
           <w:sz w:val="24"/>
           <w:szCs w:val="24"/>
         </w:rPr>
-        <w:t xml:space="preserve"> </w:t>
-      </w:r>
-      <w:r>
-        <w:rPr>
-          <w:sz w:val="24"/>
-          <w:szCs w:val="24"/>
-        </w:rPr>
-        <w:lastRenderedPageBreak/>
-        <w:t xml:space="preserve">extensively both among years within a species and among species. Median FFD varied across the species from a low of </w:t>
+        <w:t xml:space="preserve"> extensively both among years within a species and among species. Median FFD varied across the species from a low of </w:t>
       </w:r>
       <w:r>
         <w:rPr>
@@ -4379,6 +4429,7 @@
           <w:sz w:val="24"/>
           <w:szCs w:val="24"/>
         </w:rPr>
+        <w:lastRenderedPageBreak/>
         <w:t>canescens</w:t>
       </w:r>
       <w:proofErr w:type="spellEnd"/>
@@ -4628,7 +4679,6 @@
           <w:sz w:val="24"/>
           <w:szCs w:val="24"/>
         </w:rPr>
-        <w:lastRenderedPageBreak/>
         <w:t xml:space="preserve">Winter temperatures </w:t>
       </w:r>
       <w:r>
@@ -5077,6 +5127,7 @@
         <w:rPr>
           <w:szCs w:val="24"/>
         </w:rPr>
+        <w:lastRenderedPageBreak/>
         <w:t>D</w:t>
       </w:r>
       <w:r>
@@ -5402,15 +5453,7 @@
           <w:sz w:val="24"/>
           <w:szCs w:val="24"/>
         </w:rPr>
-        <w:t xml:space="preserve">compensate for a late start by shortening </w:t>
-      </w:r>
-      <w:r>
-        <w:rPr>
-          <w:sz w:val="24"/>
-          <w:szCs w:val="24"/>
-        </w:rPr>
-        <w:lastRenderedPageBreak/>
-        <w:t xml:space="preserve">other growth stages, resulting in the same </w:t>
+        <w:t xml:space="preserve">compensate for a late start by shortening other growth stages, resulting in the same </w:t>
       </w:r>
       <w:r>
         <w:rPr>
@@ -5774,7 +5817,15 @@
           <w:sz w:val="24"/>
           <w:szCs w:val="24"/>
         </w:rPr>
-        <w:t xml:space="preserve">. Temperature was a significant predictor for only one of four species observed </w:t>
+        <w:t xml:space="preserve">. Temperature was a significant predictor for only one of </w:t>
+      </w:r>
+      <w:r>
+        <w:rPr>
+          <w:sz w:val="24"/>
+          <w:szCs w:val="24"/>
+        </w:rPr>
+        <w:lastRenderedPageBreak/>
+        <w:t xml:space="preserve">four species observed </w:t>
       </w:r>
       <w:r>
         <w:rPr>
@@ -6179,7 +6230,6 @@
           <w:sz w:val="24"/>
           <w:szCs w:val="24"/>
         </w:rPr>
-        <w:lastRenderedPageBreak/>
         <w:t>candidum</w:t>
       </w:r>
       <w:proofErr w:type="spellEnd"/>
@@ -6566,7 +6616,15 @@
           <w:sz w:val="24"/>
           <w:szCs w:val="24"/>
         </w:rPr>
-        <w:t xml:space="preserve"> a much stronger effect on when plants flower. </w:t>
+        <w:t xml:space="preserve"> a much stronger effect on when </w:t>
+      </w:r>
+      <w:r>
+        <w:rPr>
+          <w:sz w:val="24"/>
+          <w:szCs w:val="24"/>
+        </w:rPr>
+        <w:lastRenderedPageBreak/>
+        <w:t xml:space="preserve">plants flower. </w:t>
       </w:r>
       <w:r>
         <w:rPr>
@@ -6667,7 +6725,6 @@
           <w:sz w:val="24"/>
           <w:szCs w:val="24"/>
         </w:rPr>
-        <w:lastRenderedPageBreak/>
         <w:t>Acknowledgements</w:t>
       </w:r>
     </w:p>
@@ -7426,6 +7483,7 @@
         </w:rPr>
         <w:br w:type="page"/>
       </w:r>
+      <w:bookmarkEnd w:id="2"/>
     </w:p>
     <w:p>
       <w:pPr>
@@ -7435,6 +7493,7 @@
           <w:szCs w:val="24"/>
         </w:rPr>
       </w:pPr>
+      <w:bookmarkStart w:id="3" w:name="_Hlk68868300"/>
       <w:r>
         <w:rPr>
           <w:sz w:val="24"/>
@@ -12188,6 +12247,7 @@
           </w:p>
         </w:tc>
       </w:tr>
+      <w:bookmarkEnd w:id="3"/>
     </w:tbl>
     <w:p>
       <w:pPr>
@@ -12217,6 +12277,7 @@
           <w:szCs w:val="24"/>
         </w:rPr>
       </w:pPr>
+      <w:bookmarkStart w:id="4" w:name="_Hlk68868544"/>
       <w:r>
         <w:rPr>
           <w:b/>
@@ -12506,6 +12567,7 @@
         <w:t>.</w:t>
       </w:r>
     </w:p>
+    <w:bookmarkEnd w:id="4"/>
     <w:p>
       <w:pPr>
         <w:jc w:val="center"/>
@@ -12522,27 +12584,7 @@
         <w:br w:type="page"/>
       </w:r>
     </w:p>
-    <w:p>
-      <w:pPr>
-        <w:jc w:val="center"/>
-        <w:rPr>
-          <w:b/>
-          <w:bCs/>
-          <w:sz w:val="24"/>
-          <w:szCs w:val="24"/>
-        </w:rPr>
-      </w:pPr>
-      <w:r>
-        <w:rPr>
-          <w:b/>
-          <w:bCs/>
-          <w:sz w:val="24"/>
-          <w:szCs w:val="24"/>
-        </w:rPr>
-        <w:lastRenderedPageBreak/>
-        <w:t>FIGURES</w:t>
-      </w:r>
-    </w:p>
+    <w:bookmarkStart w:id="5" w:name="_Hlk68868700"/>
     <w:p>
       <w:pPr>
         <w:rPr>
@@ -12560,6 +12602,7 @@
           <w:sz w:val="24"/>
           <w:szCs w:val="24"/>
         </w:rPr>
+        <w:lastRenderedPageBreak/>
         <mc:AlternateContent>
           <mc:Choice Requires="wps">
             <w:drawing>
@@ -12828,7 +12871,7 @@
                     <pic:cNvPicPr/>
                   </pic:nvPicPr>
                   <pic:blipFill rotWithShape="1">
-                    <a:blip r:embed="rId8">
+                    <a:blip r:embed="rId9">
                       <a:extLst>
                         <a:ext uri="{28A0092B-C50C-407E-A947-70E740481C1C}">
                           <a14:useLocalDpi xmlns:a14="http://schemas.microsoft.com/office/drawing/2010/main" val="0"/>
@@ -12887,7 +12930,7 @@
                     <pic:cNvPicPr/>
                   </pic:nvPicPr>
                   <pic:blipFill rotWithShape="1">
-                    <a:blip r:embed="rId9">
+                    <a:blip r:embed="rId10">
                       <a:extLst>
                         <a:ext uri="{28A0092B-C50C-407E-A947-70E740481C1C}">
                           <a14:useLocalDpi xmlns:a14="http://schemas.microsoft.com/office/drawing/2010/main" val="0"/>
@@ -12947,6 +12990,7 @@
         <w:t>Figure 1.</w:t>
       </w:r>
     </w:p>
+    <w:bookmarkEnd w:id="5"/>
     <w:p>
       <w:pPr>
         <w:jc w:val="center"/>
@@ -12969,6 +13013,7 @@
           <w:szCs w:val="24"/>
         </w:rPr>
       </w:pPr>
+      <w:bookmarkStart w:id="6" w:name="_Hlk68868746"/>
       <w:r>
         <w:rPr>
           <w:noProof/>
@@ -12992,7 +13037,7 @@
                     <pic:cNvPicPr/>
                   </pic:nvPicPr>
                   <pic:blipFill>
-                    <a:blip r:embed="rId10">
+                    <a:blip r:embed="rId11">
                       <a:extLst>
                         <a:ext uri="{28A0092B-C50C-407E-A947-70E740481C1C}">
                           <a14:useLocalDpi xmlns:a14="http://schemas.microsoft.com/office/drawing/2010/main" val="0"/>
@@ -13042,6 +13087,7 @@
         <w:t>Figure 2.</w:t>
       </w:r>
     </w:p>
+    <w:bookmarkEnd w:id="6"/>
     <w:p>
       <w:pPr>
         <w:rPr>
@@ -13072,6 +13118,7 @@
           <w:szCs w:val="24"/>
         </w:rPr>
       </w:pPr>
+      <w:bookmarkStart w:id="7" w:name="_Hlk68868786"/>
       <w:r>
         <w:rPr>
           <w:noProof/>
@@ -13094,7 +13141,7 @@
                     <pic:cNvPicPr/>
                   </pic:nvPicPr>
                   <pic:blipFill>
-                    <a:blip r:embed="rId11" cstate="print">
+                    <a:blip r:embed="rId12" cstate="print">
                       <a:extLst>
                         <a:ext uri="{28A0092B-C50C-407E-A947-70E740481C1C}">
                           <a14:useLocalDpi xmlns:a14="http://schemas.microsoft.com/office/drawing/2010/main" val="0"/>
@@ -13136,6 +13183,7 @@
         <w:t>Figure 3.</w:t>
       </w:r>
     </w:p>
+    <w:bookmarkEnd w:id="7"/>
     <w:p>
       <w:pPr>
         <w:spacing w:line="480" w:lineRule="auto"/>
@@ -13162,6 +13210,7 @@
           <w:szCs w:val="24"/>
         </w:rPr>
       </w:pPr>
+      <w:bookmarkStart w:id="8" w:name="_Hlk68868852"/>
       <w:r>
         <w:rPr>
           <w:noProof/>
@@ -13185,7 +13234,7 @@
                     <pic:cNvPicPr/>
                   </pic:nvPicPr>
                   <pic:blipFill>
-                    <a:blip r:embed="rId12" cstate="print">
+                    <a:blip r:embed="rId13" cstate="print">
                       <a:extLst>
                         <a:ext uri="{28A0092B-C50C-407E-A947-70E740481C1C}">
                           <a14:useLocalDpi xmlns:a14="http://schemas.microsoft.com/office/drawing/2010/main" val="0"/>
@@ -13227,6 +13276,7 @@
         </w:rPr>
         <w:t>Figure 4.</w:t>
       </w:r>
+      <w:bookmarkEnd w:id="8"/>
     </w:p>
     <w:sectPr>
       <w:pgSz w:w="12240" w:h="15840"/>
@@ -14171,14 +14221,6 @@
     <w:abstractNumId w:val="4"/>
   </w:num>
 </w:numbering>
-</file>
-
-<file path=word/people.xml><?xml version="1.0" encoding="utf-8"?>
-<w15:people xmlns:wpc="http://schemas.microsoft.com/office/word/2010/wordprocessingCanvas" xmlns:cx="http://schemas.microsoft.com/office/drawing/2014/chartex" xmlns:cx1="http://schemas.microsoft.com/office/drawing/2015/9/8/chartex" xmlns:cx2="http://schemas.microsoft.com/office/drawing/2015/10/21/chartex" xmlns:cx3="http://schemas.microsoft.com/office/drawing/2016/5/9/chartex" xmlns:cx4="http://schemas.microsoft.com/office/drawing/2016/5/10/chartex" xmlns:cx5="http://schemas.microsoft.com/office/drawing/2016/5/11/chartex" xmlns:cx6="http://schemas.microsoft.com/office/drawing/2016/5/12/chartex" xmlns:cx7="http://schemas.microsoft.com/office/drawing/2016/5/13/chartex" xmlns:cx8="http://schemas.microsoft.com/office/drawing/2016/5/14/chartex" xmlns:mc="http://schemas.openxmlformats.org/markup-compatibility/2006" xmlns:aink="http://schemas.microsoft.com/office/drawing/2016/ink" xmlns:am3d="http://schemas.microsoft.com/office/drawing/2017/model3d" xmlns:o="urn:schemas-microsoft-com:office:office" xmlns:r="http://schemas.openxmlformats.org/officeDocument/2006/relationships" xmlns:m="http://schemas.openxmlformats.org/officeDocument/2006/math" xmlns:v="urn:schemas-microsoft-com:vml" xmlns:wp14="http://schemas.microsoft.com/office/word/2010/wordprocessingDrawing" xmlns:wp="http://schemas.openxmlformats.org/drawingml/2006/wordprocessingDrawing" xmlns:w10="urn:schemas-microsoft-com:office:word" xmlns:w="http://schemas.openxmlformats.org/wordprocessingml/2006/main" xmlns:w14="http://schemas.microsoft.com/office/word/2010/wordml" xmlns:w15="http://schemas.microsoft.com/office/word/2012/wordml" xmlns:w16cex="http://schemas.microsoft.com/office/word/2018/wordml/cex" xmlns:w16cid="http://schemas.microsoft.com/office/word/2016/wordml/cid" xmlns:w16="http://schemas.microsoft.com/office/word/2018/wordml" xmlns:w16sdtdh="http://schemas.microsoft.com/office/word/2020/wordml/sdtdatahash" xmlns:w16se="http://schemas.microsoft.com/office/word/2015/wordml/symex" xmlns:wpg="http://schemas.microsoft.com/office/word/2010/wordprocessingGroup" xmlns:wpi="http://schemas.microsoft.com/office/word/2010/wordprocessingInk" xmlns:wne="http://schemas.microsoft.com/office/word/2006/wordml" xmlns:wps="http://schemas.microsoft.com/office/word/2010/wordprocessingShape" mc:Ignorable="w14 w15 w16se w16cid w16 w16cex w16sdtdh wp14">
-  <w15:person w15:author="Emma Chandler">
-    <w15:presenceInfo w15:providerId="Windows Live" w15:userId="2739e033379748ec"/>
-  </w15:person>
-</w15:people>
 </file>
 
 <file path=word/styles.xml><?xml version="1.0" encoding="utf-8"?>
@@ -14967,6 +15009,18 @@
       <w:noProof/>
     </w:rPr>
   </w:style>
+  <w:style w:type="character" w:styleId="UnresolvedMention">
+    <w:name w:val="Unresolved Mention"/>
+    <w:basedOn w:val="DefaultParagraphFont"/>
+    <w:uiPriority w:val="99"/>
+    <w:semiHidden/>
+    <w:unhideWhenUsed/>
+    <w:rsid w:val="00D20859"/>
+    <w:rPr>
+      <w:color w:val="605E5C"/>
+      <w:shd w:val="clear" w:color="auto" w:fill="E1DFDD"/>
+    </w:rPr>
+  </w:style>
 </w:styles>
 </file>
 

</xml_diff>